<commit_message>
Update Lab 2 report with final answers and screenshots
</commit_message>
<xml_diff>
--- a/Lab 2 Online_Report.docx
+++ b/Lab 2 Online_Report.docx
@@ -38,6 +38,15 @@
               </w:rPr>
               <w:t>Lab:</w:t>
             </w:r>
+            <w:r>
+              <w:rPr>
+                <w:rFonts w:asciiTheme="minorHAnsi" w:hAnsiTheme="minorHAnsi" w:cstheme="minorHAnsi"/>
+                <w:b/>
+                <w:sz w:val="24"/>
+                <w:szCs w:val="28"/>
+              </w:rPr>
+              <w:t xml:space="preserve"> Lab 2</w:t>
+            </w:r>
           </w:p>
         </w:tc>
       </w:tr>
@@ -81,6 +90,15 @@
                 <w:sz w:val="24"/>
                 <w:szCs w:val="28"/>
               </w:rPr>
+              <w:t>Jonathan Sobers</w:t>
+            </w:r>
+            <w:r>
+              <w:rPr>
+                <w:rFonts w:asciiTheme="minorHAnsi" w:hAnsiTheme="minorHAnsi" w:cstheme="minorHAnsi"/>
+                <w:b/>
+                <w:sz w:val="24"/>
+                <w:szCs w:val="28"/>
+              </w:rPr>
               <w:tab/>
             </w:r>
             <w:r>
@@ -117,6 +135,15 @@
                 <w:szCs w:val="28"/>
               </w:rPr>
               <w:t>Student ID:</w:t>
+            </w:r>
+            <w:r>
+              <w:rPr>
+                <w:rFonts w:asciiTheme="minorHAnsi" w:hAnsiTheme="minorHAnsi" w:cstheme="minorHAnsi"/>
+                <w:b/>
+                <w:sz w:val="24"/>
+                <w:szCs w:val="28"/>
+              </w:rPr>
+              <w:t xml:space="preserve"> n01587665</w:t>
             </w:r>
           </w:p>
         </w:tc>
@@ -149,6 +176,31 @@
                 <w:szCs w:val="28"/>
               </w:rPr>
               <w:tab/>
+            </w:r>
+            <w:r>
+              <w:rPr>
+                <w:rFonts w:asciiTheme="minorHAnsi" w:hAnsiTheme="minorHAnsi" w:cstheme="minorHAnsi"/>
+                <w:b/>
+                <w:szCs w:val="28"/>
+              </w:rPr>
+              <w:t>January 28</w:t>
+            </w:r>
+            <w:r>
+              <w:rPr>
+                <w:rFonts w:asciiTheme="minorHAnsi" w:hAnsiTheme="minorHAnsi" w:cstheme="minorHAnsi"/>
+                <w:b/>
+                <w:szCs w:val="28"/>
+                <w:vertAlign w:val="superscript"/>
+              </w:rPr>
+              <w:t>th</w:t>
+            </w:r>
+            <w:r>
+              <w:rPr>
+                <w:rFonts w:asciiTheme="minorHAnsi" w:hAnsiTheme="minorHAnsi" w:cstheme="minorHAnsi"/>
+                <w:b/>
+                <w:szCs w:val="28"/>
+              </w:rPr>
+              <w:t xml:space="preserve"> 2026</w:t>
             </w:r>
           </w:p>
         </w:tc>
@@ -499,10 +551,231 @@
           </w:tcPr>
           <w:p>
             <w:pPr>
-              <w:jc w:val="center"/>
-              <w:rPr>
-                <w:rFonts w:asciiTheme="minorHAnsi" w:hAnsiTheme="minorHAnsi" w:cstheme="minorHAnsi"/>
-                <w:sz w:val="22"/>
+              <w:pStyle w:val="NormalWeb"/>
+              <w:rPr>
+                <w:sz w:val="22"/>
+                <w:szCs w:val="22"/>
+              </w:rPr>
+            </w:pPr>
+            <w:r>
+              <w:rPr>
+                <w:sz w:val="22"/>
+                <w:szCs w:val="22"/>
+              </w:rPr>
+              <w:t xml:space="preserve">No, I didn’t use </w:t>
+            </w:r>
+            <w:proofErr w:type="spellStart"/>
+            <w:r>
+              <w:rPr>
+                <w:rStyle w:val="HTMLCode"/>
+                <w:rFonts w:ascii="Times New Roman" w:hAnsi="Times New Roman" w:cs="Times New Roman"/>
+                <w:sz w:val="22"/>
+                <w:szCs w:val="22"/>
+              </w:rPr>
+              <w:t>strcpy</w:t>
+            </w:r>
+            <w:proofErr w:type="spellEnd"/>
+            <w:r>
+              <w:rPr>
+                <w:rStyle w:val="HTMLCode"/>
+                <w:rFonts w:ascii="Times New Roman" w:hAnsi="Times New Roman" w:cs="Times New Roman"/>
+                <w:sz w:val="22"/>
+                <w:szCs w:val="22"/>
+              </w:rPr>
+              <w:t>()</w:t>
+            </w:r>
+            <w:r>
+              <w:rPr>
+                <w:sz w:val="22"/>
+                <w:szCs w:val="22"/>
+              </w:rPr>
+              <w:t xml:space="preserve"> in my solution. I used </w:t>
+            </w:r>
+            <w:proofErr w:type="spellStart"/>
+            <w:r>
+              <w:rPr>
+                <w:rStyle w:val="HTMLCode"/>
+                <w:rFonts w:ascii="Times New Roman" w:hAnsi="Times New Roman" w:cs="Times New Roman"/>
+                <w:sz w:val="22"/>
+                <w:szCs w:val="22"/>
+              </w:rPr>
+              <w:t>scanf</w:t>
+            </w:r>
+            <w:proofErr w:type="spellEnd"/>
+            <w:r>
+              <w:rPr>
+                <w:rStyle w:val="HTMLCode"/>
+                <w:rFonts w:ascii="Times New Roman" w:hAnsi="Times New Roman" w:cs="Times New Roman"/>
+                <w:sz w:val="22"/>
+                <w:szCs w:val="22"/>
+              </w:rPr>
+              <w:t>()</w:t>
+            </w:r>
+            <w:r>
+              <w:rPr>
+                <w:rStyle w:val="HTMLCode"/>
+                <w:rFonts w:ascii="Times New Roman" w:hAnsi="Times New Roman" w:cs="Times New Roman"/>
+                <w:sz w:val="22"/>
+                <w:szCs w:val="22"/>
+              </w:rPr>
+              <w:t xml:space="preserve"> or should I say in your original code we used</w:t>
+            </w:r>
+            <w:r>
+              <w:rPr>
+                <w:sz w:val="22"/>
+                <w:szCs w:val="22"/>
+              </w:rPr>
+              <w:t xml:space="preserve"> to take input directly from the user, which keeps the program interactive and avoids hardcoding test cases.</w:t>
+            </w:r>
+            <w:r>
+              <w:rPr>
+                <w:sz w:val="22"/>
+                <w:szCs w:val="22"/>
+              </w:rPr>
+              <w:t xml:space="preserve"> In </w:t>
+            </w:r>
+            <w:r>
+              <w:rPr>
+                <w:sz w:val="22"/>
+                <w:szCs w:val="22"/>
+              </w:rPr>
+              <w:t>lecture</w:t>
+            </w:r>
+            <w:r>
+              <w:rPr>
+                <w:sz w:val="22"/>
+                <w:szCs w:val="22"/>
+              </w:rPr>
+              <w:t xml:space="preserve"> around slides like 12 or 13 in part 2 you mentioned</w:t>
+            </w:r>
+            <w:r>
+              <w:rPr>
+                <w:sz w:val="22"/>
+                <w:szCs w:val="22"/>
+              </w:rPr>
+              <w:t xml:space="preserve"> that functions like </w:t>
+            </w:r>
+            <w:proofErr w:type="spellStart"/>
+            <w:r>
+              <w:rPr>
+                <w:rStyle w:val="HTMLCode"/>
+                <w:rFonts w:ascii="Times New Roman" w:hAnsi="Times New Roman" w:cs="Times New Roman"/>
+                <w:sz w:val="22"/>
+                <w:szCs w:val="22"/>
+              </w:rPr>
+              <w:t>strcpy</w:t>
+            </w:r>
+            <w:proofErr w:type="spellEnd"/>
+            <w:r>
+              <w:rPr>
+                <w:sz w:val="22"/>
+                <w:szCs w:val="22"/>
+              </w:rPr>
+              <w:t xml:space="preserve"> can be risky because they don’t check buffer limits</w:t>
+            </w:r>
+            <w:r>
+              <w:rPr>
+                <w:sz w:val="22"/>
+                <w:szCs w:val="22"/>
+              </w:rPr>
+              <w:t xml:space="preserve"> because of </w:t>
+            </w:r>
+            <w:r>
+              <w:rPr>
+                <w:sz w:val="22"/>
+                <w:szCs w:val="22"/>
+              </w:rPr>
+              <w:t xml:space="preserve">buffer overflows. That’s why defensive programming recommends safer alternatives like </w:t>
+            </w:r>
+            <w:proofErr w:type="spellStart"/>
+            <w:r>
+              <w:rPr>
+                <w:rStyle w:val="HTMLCode"/>
+                <w:rFonts w:ascii="Times New Roman" w:hAnsi="Times New Roman" w:cs="Times New Roman"/>
+                <w:sz w:val="22"/>
+                <w:szCs w:val="22"/>
+              </w:rPr>
+              <w:t>fgets</w:t>
+            </w:r>
+            <w:proofErr w:type="spellEnd"/>
+            <w:r>
+              <w:rPr>
+                <w:rStyle w:val="HTMLCode"/>
+                <w:rFonts w:ascii="Times New Roman" w:hAnsi="Times New Roman" w:cs="Times New Roman"/>
+                <w:sz w:val="22"/>
+                <w:szCs w:val="22"/>
+              </w:rPr>
+              <w:t>()</w:t>
+            </w:r>
+            <w:r>
+              <w:rPr>
+                <w:sz w:val="22"/>
+                <w:szCs w:val="22"/>
+              </w:rPr>
+              <w:t xml:space="preserve"> or </w:t>
+            </w:r>
+            <w:proofErr w:type="spellStart"/>
+            <w:r>
+              <w:rPr>
+                <w:rStyle w:val="HTMLCode"/>
+                <w:rFonts w:ascii="Times New Roman" w:hAnsi="Times New Roman" w:cs="Times New Roman"/>
+                <w:sz w:val="22"/>
+                <w:szCs w:val="22"/>
+              </w:rPr>
+              <w:t>strncpy</w:t>
+            </w:r>
+            <w:proofErr w:type="spellEnd"/>
+            <w:r>
+              <w:rPr>
+                <w:rStyle w:val="HTMLCode"/>
+                <w:rFonts w:ascii="Times New Roman" w:hAnsi="Times New Roman" w:cs="Times New Roman"/>
+                <w:sz w:val="22"/>
+                <w:szCs w:val="22"/>
+              </w:rPr>
+              <w:t>()</w:t>
+            </w:r>
+            <w:r>
+              <w:rPr>
+                <w:sz w:val="22"/>
+                <w:szCs w:val="22"/>
+              </w:rPr>
+              <w:t xml:space="preserve"> </w:t>
+            </w:r>
+            <w:r>
+              <w:rPr>
+                <w:sz w:val="22"/>
+                <w:szCs w:val="22"/>
+              </w:rPr>
+              <w:t>because</w:t>
+            </w:r>
+            <w:r>
+              <w:rPr>
+                <w:sz w:val="22"/>
+                <w:szCs w:val="22"/>
+              </w:rPr>
+              <w:t xml:space="preserve"> they help prevent memory issues by enforcing size limits.</w:t>
+            </w:r>
+            <w:r>
+              <w:rPr>
+                <w:sz w:val="22"/>
+                <w:szCs w:val="22"/>
+              </w:rPr>
+              <w:t xml:space="preserve"> Just my opinion but as a programmer especially when dealing with more complex code like when building apps or programming games like I’ve been advised not to use it because not only buffer overflows because other issues like hardcoding and the debugger doesn’t detect or assist so that’s my other personal reason in past events when coding.</w:t>
+            </w:r>
+            <w:r>
+              <w:rPr>
+                <w:sz w:val="22"/>
+                <w:szCs w:val="22"/>
+              </w:rPr>
+              <w:t xml:space="preserve"> </w:t>
+            </w:r>
+          </w:p>
+          <w:p>
+            <w:pPr>
+              <w:pStyle w:val="NormalWeb"/>
+              <w:rPr>
+                <w:sz w:val="22"/>
+                <w:szCs w:val="22"/>
               </w:rPr>
             </w:pPr>
           </w:p>
@@ -597,6 +870,12 @@
                       <w:rFonts w:asciiTheme="minorHAnsi" w:hAnsiTheme="minorHAnsi" w:cstheme="minorHAnsi"/>
                     </w:rPr>
                   </w:pPr>
+                  <w:r>
+                    <w:rPr>
+                      <w:rFonts w:asciiTheme="minorHAnsi" w:hAnsiTheme="minorHAnsi" w:cstheme="minorHAnsi"/>
+                    </w:rPr>
+                    <w:t>2010</w:t>
+                  </w:r>
                 </w:p>
               </w:tc>
             </w:tr>
@@ -642,6 +921,12 @@
                       <w:rFonts w:asciiTheme="minorHAnsi" w:hAnsiTheme="minorHAnsi" w:cstheme="minorHAnsi"/>
                     </w:rPr>
                   </w:pPr>
+                  <w:r>
+                    <w:rPr>
+                      <w:rFonts w:asciiTheme="minorHAnsi" w:hAnsiTheme="minorHAnsi" w:cstheme="minorHAnsi"/>
+                    </w:rPr>
+                    <w:t>Intel Core i7-13620H</w:t>
+                  </w:r>
                 </w:p>
               </w:tc>
             </w:tr>
@@ -687,6 +972,12 @@
                       <w:rFonts w:asciiTheme="minorHAnsi" w:hAnsiTheme="minorHAnsi" w:cstheme="minorHAnsi"/>
                     </w:rPr>
                   </w:pPr>
+                  <w:r>
+                    <w:rPr>
+                      <w:rFonts w:asciiTheme="minorHAnsi" w:hAnsiTheme="minorHAnsi" w:cstheme="minorHAnsi"/>
+                    </w:rPr>
+                    <w:t>671</w:t>
+                  </w:r>
                 </w:p>
               </w:tc>
             </w:tr>
@@ -732,6 +1023,12 @@
                       <w:rFonts w:asciiTheme="minorHAnsi" w:hAnsiTheme="minorHAnsi" w:cstheme="minorHAnsi"/>
                     </w:rPr>
                   </w:pPr>
+                  <w:r>
+                    <w:rPr>
+                      <w:rFonts w:asciiTheme="minorHAnsi" w:hAnsiTheme="minorHAnsi" w:cstheme="minorHAnsi"/>
+                    </w:rPr>
+                    <w:t>732</w:t>
+                  </w:r>
                 </w:p>
               </w:tc>
             </w:tr>
@@ -777,6 +1074,12 @@
                       <w:rFonts w:asciiTheme="minorHAnsi" w:hAnsiTheme="minorHAnsi" w:cstheme="minorHAnsi"/>
                     </w:rPr>
                   </w:pPr>
+                  <w:r>
+                    <w:rPr>
+                      <w:rFonts w:asciiTheme="minorHAnsi" w:hAnsiTheme="minorHAnsi" w:cstheme="minorHAnsi"/>
+                    </w:rPr>
+                    <w:t>314</w:t>
+                  </w:r>
                 </w:p>
               </w:tc>
             </w:tr>
@@ -822,6 +1125,12 @@
                       <w:rFonts w:asciiTheme="minorHAnsi" w:hAnsiTheme="minorHAnsi" w:cstheme="minorHAnsi"/>
                     </w:rPr>
                   </w:pPr>
+                  <w:r>
+                    <w:rPr>
+                      <w:rFonts w:asciiTheme="minorHAnsi" w:hAnsiTheme="minorHAnsi" w:cstheme="minorHAnsi"/>
+                    </w:rPr>
+                    <w:t>293</w:t>
+                  </w:r>
                 </w:p>
               </w:tc>
             </w:tr>
@@ -867,6 +1176,12 @@
                       <w:rFonts w:asciiTheme="minorHAnsi" w:hAnsiTheme="minorHAnsi" w:cstheme="minorHAnsi"/>
                     </w:rPr>
                   </w:pPr>
+                  <w:r>
+                    <w:rPr>
+                      <w:rFonts w:asciiTheme="minorHAnsi" w:hAnsiTheme="minorHAnsi" w:cstheme="minorHAnsi"/>
+                    </w:rPr>
+                    <w:t>671 MB/s (Sequential)</w:t>
+                  </w:r>
                 </w:p>
               </w:tc>
             </w:tr>
@@ -912,6 +1227,12 @@
                       <w:rFonts w:asciiTheme="minorHAnsi" w:hAnsiTheme="minorHAnsi" w:cstheme="minorHAnsi"/>
                     </w:rPr>
                   </w:pPr>
+                  <w:r>
+                    <w:rPr>
+                      <w:rFonts w:asciiTheme="minorHAnsi" w:hAnsiTheme="minorHAnsi" w:cstheme="minorHAnsi"/>
+                    </w:rPr>
+                    <w:t>4661 MB/s (Sequential)</w:t>
+                  </w:r>
                 </w:p>
               </w:tc>
             </w:tr>
@@ -957,6 +1278,12 @@
                       <w:rFonts w:asciiTheme="minorHAnsi" w:hAnsiTheme="minorHAnsi" w:cstheme="minorHAnsi"/>
                     </w:rPr>
                   </w:pPr>
+                  <w:r>
+                    <w:rPr>
+                      <w:rFonts w:asciiTheme="minorHAnsi" w:hAnsiTheme="minorHAnsi" w:cstheme="minorHAnsi"/>
+                    </w:rPr>
+                    <w:t>13642 MB/s</w:t>
+                  </w:r>
                 </w:p>
               </w:tc>
             </w:tr>
@@ -1002,6 +1329,12 @@
                       <w:rFonts w:asciiTheme="minorHAnsi" w:hAnsiTheme="minorHAnsi" w:cstheme="minorHAnsi"/>
                     </w:rPr>
                   </w:pPr>
+                  <w:r>
+                    <w:rPr>
+                      <w:rFonts w:asciiTheme="minorHAnsi" w:hAnsiTheme="minorHAnsi" w:cstheme="minorHAnsi"/>
+                    </w:rPr>
+                    <w:t>NVIDIA GeForce RTX 4060 Laptop GPU</w:t>
+                  </w:r>
                 </w:p>
               </w:tc>
             </w:tr>
@@ -1081,6 +1414,13 @@
                 <w:rFonts w:asciiTheme="minorHAnsi" w:hAnsiTheme="minorHAnsi" w:cstheme="minorHAnsi"/>
               </w:rPr>
             </w:pPr>
+            <w:r>
+              <w:rPr>
+                <w:rFonts w:asciiTheme="minorHAnsi" w:hAnsiTheme="minorHAnsi" w:cstheme="minorHAnsi"/>
+              </w:rPr>
+              <w:lastRenderedPageBreak/>
+              <w:t>Git Hub Repo</w:t>
+            </w:r>
           </w:p>
           <w:p>
             <w:pPr>
@@ -1089,31 +1429,11 @@
                 <w:rFonts w:asciiTheme="minorHAnsi" w:hAnsiTheme="minorHAnsi" w:cstheme="minorHAnsi"/>
               </w:rPr>
             </w:pPr>
-          </w:p>
-          <w:p>
-            <w:pPr>
-              <w:jc w:val="center"/>
-              <w:rPr>
-                <w:rFonts w:asciiTheme="minorHAnsi" w:hAnsiTheme="minorHAnsi" w:cstheme="minorHAnsi"/>
-              </w:rPr>
-            </w:pPr>
-            <w:r>
-              <w:rPr>
-                <w:rFonts w:asciiTheme="minorHAnsi" w:hAnsiTheme="minorHAnsi" w:cstheme="minorHAnsi"/>
-              </w:rPr>
-              <w:t>Please submit the source code as a separate file</w:t>
-            </w:r>
-            <w:r>
-              <w:rPr>
-                <w:rFonts w:asciiTheme="minorHAnsi" w:hAnsiTheme="minorHAnsi" w:cstheme="minorHAnsi"/>
-              </w:rPr>
-              <w:t xml:space="preserve"> or a link to GitHub Repo</w:t>
-            </w:r>
-            <w:r>
-              <w:rPr>
-                <w:rFonts w:asciiTheme="minorHAnsi" w:hAnsiTheme="minorHAnsi" w:cstheme="minorHAnsi"/>
-              </w:rPr>
-              <w:t>.</w:t>
+            <w:r>
+              <w:rPr>
+                <w:rFonts w:asciiTheme="minorHAnsi" w:hAnsiTheme="minorHAnsi" w:cstheme="minorHAnsi"/>
+              </w:rPr>
+              <w:t>https://github.com/JonathanSobers7665/CENG356-Lab2.git</w:t>
             </w:r>
           </w:p>
         </w:tc>
@@ -1138,6 +1458,7 @@
               <w:rPr>
                 <w:rFonts w:asciiTheme="minorHAnsi" w:hAnsiTheme="minorHAnsi" w:cstheme="minorHAnsi"/>
               </w:rPr>
+              <w:lastRenderedPageBreak/>
               <w:t>Screensho</w:t>
             </w:r>
             <w:r>
@@ -1268,7 +1589,247 @@
               <w:rPr>
                 <w:rFonts w:asciiTheme="minorHAnsi" w:hAnsiTheme="minorHAnsi" w:cstheme="minorHAnsi"/>
               </w:rPr>
-              <w:t>Paste screenshots here or links to the images in your Repo.</w:t>
+              <w:t>Option 1 Case 1</w:t>
+            </w:r>
+          </w:p>
+          <w:p>
+            <w:pPr>
+              <w:jc w:val="center"/>
+              <w:rPr>
+                <w:rFonts w:asciiTheme="minorHAnsi" w:hAnsiTheme="minorHAnsi" w:cstheme="minorHAnsi"/>
+              </w:rPr>
+            </w:pPr>
+            <w:r>
+              <w:rPr>
+                <w:rFonts w:asciiTheme="minorHAnsi" w:hAnsiTheme="minorHAnsi" w:cstheme="minorHAnsi"/>
+              </w:rPr>
+              <w:drawing>
+                <wp:inline distT="0" distB="0" distL="0" distR="0" wp14:anchorId="28DD8359" wp14:editId="5504A5E7">
+                  <wp:extent cx="4363085" cy="1141730"/>
+                  <wp:effectExtent l="0" t="0" r="0" b="1270"/>
+                  <wp:docPr id="163029076" name="Picture 1"/>
+                  <wp:cNvGraphicFramePr>
+                    <a:graphicFrameLocks xmlns:a="http://schemas.openxmlformats.org/drawingml/2006/main" noChangeAspect="1"/>
+                  </wp:cNvGraphicFramePr>
+                  <a:graphic xmlns:a="http://schemas.openxmlformats.org/drawingml/2006/main">
+                    <a:graphicData uri="http://schemas.openxmlformats.org/drawingml/2006/picture">
+                      <pic:pic xmlns:pic="http://schemas.openxmlformats.org/drawingml/2006/picture">
+                        <pic:nvPicPr>
+                          <pic:cNvPr id="163029076" name=""/>
+                          <pic:cNvPicPr/>
+                        </pic:nvPicPr>
+                        <pic:blipFill>
+                          <a:blip r:embed="rId8"/>
+                          <a:stretch>
+                            <a:fillRect/>
+                          </a:stretch>
+                        </pic:blipFill>
+                        <pic:spPr>
+                          <a:xfrm>
+                            <a:off x="0" y="0"/>
+                            <a:ext cx="4363085" cy="1141730"/>
+                          </a:xfrm>
+                          <a:prstGeom prst="rect">
+                            <a:avLst/>
+                          </a:prstGeom>
+                        </pic:spPr>
+                      </pic:pic>
+                    </a:graphicData>
+                  </a:graphic>
+                </wp:inline>
+              </w:drawing>
+            </w:r>
+          </w:p>
+          <w:p>
+            <w:pPr>
+              <w:jc w:val="center"/>
+              <w:rPr>
+                <w:rFonts w:asciiTheme="minorHAnsi" w:hAnsiTheme="minorHAnsi" w:cstheme="minorHAnsi"/>
+              </w:rPr>
+            </w:pPr>
+            <w:r>
+              <w:rPr>
+                <w:rFonts w:asciiTheme="minorHAnsi" w:hAnsiTheme="minorHAnsi" w:cstheme="minorHAnsi"/>
+              </w:rPr>
+              <w:t>Option 1 Case 2</w:t>
+            </w:r>
+          </w:p>
+          <w:p>
+            <w:pPr>
+              <w:jc w:val="center"/>
+              <w:rPr>
+                <w:rFonts w:asciiTheme="minorHAnsi" w:hAnsiTheme="minorHAnsi" w:cstheme="minorHAnsi"/>
+              </w:rPr>
+            </w:pPr>
+            <w:r>
+              <w:rPr>
+                <w:rFonts w:asciiTheme="minorHAnsi" w:hAnsiTheme="minorHAnsi" w:cstheme="minorHAnsi"/>
+              </w:rPr>
+              <w:drawing>
+                <wp:inline distT="0" distB="0" distL="0" distR="0" wp14:anchorId="14893B4A" wp14:editId="6FB44EA3">
+                  <wp:extent cx="4363085" cy="2053590"/>
+                  <wp:effectExtent l="0" t="0" r="0" b="3810"/>
+                  <wp:docPr id="2134959179" name="Picture 1"/>
+                  <wp:cNvGraphicFramePr>
+                    <a:graphicFrameLocks xmlns:a="http://schemas.openxmlformats.org/drawingml/2006/main" noChangeAspect="1"/>
+                  </wp:cNvGraphicFramePr>
+                  <a:graphic xmlns:a="http://schemas.openxmlformats.org/drawingml/2006/main">
+                    <a:graphicData uri="http://schemas.openxmlformats.org/drawingml/2006/picture">
+                      <pic:pic xmlns:pic="http://schemas.openxmlformats.org/drawingml/2006/picture">
+                        <pic:nvPicPr>
+                          <pic:cNvPr id="2134959179" name=""/>
+                          <pic:cNvPicPr/>
+                        </pic:nvPicPr>
+                        <pic:blipFill>
+                          <a:blip r:embed="rId9"/>
+                          <a:stretch>
+                            <a:fillRect/>
+                          </a:stretch>
+                        </pic:blipFill>
+                        <pic:spPr>
+                          <a:xfrm>
+                            <a:off x="0" y="0"/>
+                            <a:ext cx="4363085" cy="2053590"/>
+                          </a:xfrm>
+                          <a:prstGeom prst="rect">
+                            <a:avLst/>
+                          </a:prstGeom>
+                        </pic:spPr>
+                      </pic:pic>
+                    </a:graphicData>
+                  </a:graphic>
+                </wp:inline>
+              </w:drawing>
+            </w:r>
+          </w:p>
+          <w:p>
+            <w:pPr>
+              <w:jc w:val="center"/>
+              <w:rPr>
+                <w:rFonts w:asciiTheme="minorHAnsi" w:hAnsiTheme="minorHAnsi" w:cstheme="minorHAnsi"/>
+              </w:rPr>
+            </w:pPr>
+            <w:r>
+              <w:rPr>
+                <w:rFonts w:asciiTheme="minorHAnsi" w:hAnsiTheme="minorHAnsi" w:cstheme="minorHAnsi"/>
+              </w:rPr>
+              <w:t>Option 2 Case 1</w:t>
+            </w:r>
+          </w:p>
+          <w:p>
+            <w:pPr>
+              <w:jc w:val="center"/>
+              <w:rPr>
+                <w:rFonts w:asciiTheme="minorHAnsi" w:hAnsiTheme="minorHAnsi" w:cstheme="minorHAnsi"/>
+              </w:rPr>
+            </w:pPr>
+            <w:r>
+              <w:rPr>
+                <w:rFonts w:asciiTheme="minorHAnsi" w:hAnsiTheme="minorHAnsi" w:cstheme="minorHAnsi"/>
+              </w:rPr>
+              <w:drawing>
+                <wp:inline distT="0" distB="0" distL="0" distR="0" wp14:anchorId="4E5C524B" wp14:editId="46CDE3DB">
+                  <wp:extent cx="4363085" cy="1773555"/>
+                  <wp:effectExtent l="0" t="0" r="0" b="0"/>
+                  <wp:docPr id="1219272034" name="Picture 1"/>
+                  <wp:cNvGraphicFramePr>
+                    <a:graphicFrameLocks xmlns:a="http://schemas.openxmlformats.org/drawingml/2006/main" noChangeAspect="1"/>
+                  </wp:cNvGraphicFramePr>
+                  <a:graphic xmlns:a="http://schemas.openxmlformats.org/drawingml/2006/main">
+                    <a:graphicData uri="http://schemas.openxmlformats.org/drawingml/2006/picture">
+                      <pic:pic xmlns:pic="http://schemas.openxmlformats.org/drawingml/2006/picture">
+                        <pic:nvPicPr>
+                          <pic:cNvPr id="1219272034" name=""/>
+                          <pic:cNvPicPr/>
+                        </pic:nvPicPr>
+                        <pic:blipFill>
+                          <a:blip r:embed="rId10"/>
+                          <a:stretch>
+                            <a:fillRect/>
+                          </a:stretch>
+                        </pic:blipFill>
+                        <pic:spPr>
+                          <a:xfrm>
+                            <a:off x="0" y="0"/>
+                            <a:ext cx="4363085" cy="1773555"/>
+                          </a:xfrm>
+                          <a:prstGeom prst="rect">
+                            <a:avLst/>
+                          </a:prstGeom>
+                        </pic:spPr>
+                      </pic:pic>
+                    </a:graphicData>
+                  </a:graphic>
+                </wp:inline>
+              </w:drawing>
+            </w:r>
+          </w:p>
+          <w:p>
+            <w:pPr>
+              <w:jc w:val="center"/>
+              <w:rPr>
+                <w:rFonts w:asciiTheme="minorHAnsi" w:hAnsiTheme="minorHAnsi" w:cstheme="minorHAnsi"/>
+              </w:rPr>
+            </w:pPr>
+            <w:r>
+              <w:rPr>
+                <w:rFonts w:asciiTheme="minorHAnsi" w:hAnsiTheme="minorHAnsi" w:cstheme="minorHAnsi"/>
+              </w:rPr>
+              <w:t>Option 2 Case 2</w:t>
+            </w:r>
+            <w:r>
+              <w:rPr>
+                <w:rFonts w:asciiTheme="minorHAnsi" w:hAnsiTheme="minorHAnsi" w:cstheme="minorHAnsi"/>
+              </w:rPr>
+              <w:t xml:space="preserve"> using </w:t>
+            </w:r>
+          </w:p>
+          <w:p>
+            <w:pPr>
+              <w:jc w:val="center"/>
+              <w:rPr>
+                <w:rFonts w:asciiTheme="minorHAnsi" w:hAnsiTheme="minorHAnsi" w:cstheme="minorHAnsi"/>
+              </w:rPr>
+            </w:pPr>
+            <w:r>
+              <w:rPr>
+                <w:rFonts w:asciiTheme="minorHAnsi" w:hAnsiTheme="minorHAnsi" w:cstheme="minorHAnsi"/>
+              </w:rPr>
+              <w:drawing>
+                <wp:inline distT="0" distB="0" distL="0" distR="0" wp14:anchorId="12CD2A37" wp14:editId="63D93374">
+                  <wp:extent cx="4363085" cy="1847850"/>
+                  <wp:effectExtent l="0" t="0" r="0" b="0"/>
+                  <wp:docPr id="1057081999" name="Picture 1"/>
+                  <wp:cNvGraphicFramePr>
+                    <a:graphicFrameLocks xmlns:a="http://schemas.openxmlformats.org/drawingml/2006/main" noChangeAspect="1"/>
+                  </wp:cNvGraphicFramePr>
+                  <a:graphic xmlns:a="http://schemas.openxmlformats.org/drawingml/2006/main">
+                    <a:graphicData uri="http://schemas.openxmlformats.org/drawingml/2006/picture">
+                      <pic:pic xmlns:pic="http://schemas.openxmlformats.org/drawingml/2006/picture">
+                        <pic:nvPicPr>
+                          <pic:cNvPr id="1057081999" name=""/>
+                          <pic:cNvPicPr/>
+                        </pic:nvPicPr>
+                        <pic:blipFill>
+                          <a:blip r:embed="rId11"/>
+                          <a:stretch>
+                            <a:fillRect/>
+                          </a:stretch>
+                        </pic:blipFill>
+                        <pic:spPr>
+                          <a:xfrm>
+                            <a:off x="0" y="0"/>
+                            <a:ext cx="4363085" cy="1847850"/>
+                          </a:xfrm>
+                          <a:prstGeom prst="rect">
+                            <a:avLst/>
+                          </a:prstGeom>
+                        </pic:spPr>
+                      </pic:pic>
+                    </a:graphicData>
+                  </a:graphic>
+                </wp:inline>
+              </w:drawing>
             </w:r>
           </w:p>
         </w:tc>
@@ -1282,7 +1843,7 @@
       </w:pPr>
     </w:p>
     <w:sectPr>
-      <w:headerReference w:type="default" r:id="rId8"/>
+      <w:headerReference w:type="default" r:id="rId12"/>
       <w:pgSz w:w="12240" w:h="15840"/>
       <w:pgMar w:top="1440" w:right="1183" w:bottom="1440" w:left="1191" w:header="709" w:footer="709" w:gutter="0"/>
       <w:cols w:space="708"/>
@@ -2056,7 +2617,6 @@
   <w:style w:type="character" w:default="1" w:styleId="DefaultParagraphFont">
     <w:name w:val="Default Paragraph Font"/>
     <w:uiPriority w:val="1"/>
-    <w:semiHidden/>
     <w:unhideWhenUsed/>
   </w:style>
   <w:style w:type="table" w:default="1" w:styleId="TableNormal">
@@ -2253,6 +2813,37 @@
     <w:rPr>
       <w:color w:val="800080" w:themeColor="followedHyperlink"/>
       <w:u w:val="single"/>
+    </w:rPr>
+  </w:style>
+  <w:style w:type="paragraph" w:styleId="NormalWeb">
+    <w:name w:val="Normal (Web)"/>
+    <w:basedOn w:val="Normal"/>
+    <w:uiPriority w:val="99"/>
+    <w:semiHidden/>
+    <w:unhideWhenUsed/>
+    <w:rsid w:val="00E23A66"/>
+    <w:pPr>
+      <w:widowControl/>
+      <w:autoSpaceDE/>
+      <w:autoSpaceDN/>
+      <w:adjustRightInd/>
+      <w:spacing w:before="100" w:beforeAutospacing="1" w:after="100" w:afterAutospacing="1"/>
+    </w:pPr>
+    <w:rPr>
+      <w:lang w:val="en-CA" w:eastAsia="en-CA"/>
+    </w:rPr>
+  </w:style>
+  <w:style w:type="character" w:styleId="HTMLCode">
+    <w:name w:val="HTML Code"/>
+    <w:basedOn w:val="DefaultParagraphFont"/>
+    <w:uiPriority w:val="99"/>
+    <w:semiHidden/>
+    <w:unhideWhenUsed/>
+    <w:rsid w:val="00E23A66"/>
+    <w:rPr>
+      <w:rFonts w:ascii="Courier New" w:eastAsia="Times New Roman" w:hAnsi="Courier New" w:cs="Courier New"/>
+      <w:sz w:val="20"/>
+      <w:szCs w:val="20"/>
     </w:rPr>
   </w:style>
 </w:styles>

</xml_diff>